<commit_message>
added question comments explaining and edited next steps document
</commit_message>
<xml_diff>
--- a/docassemble/BusinessCertificateForm/data/templates/business_certificate_form_next_steps.docx
+++ b/docassemble/BusinessCertificateForm/data/templates/business_certificate_form_next_steps.docx
@@ -1,6 +1,6 @@
 
 <file path=word/document.xml><?xml version="1.0" encoding="utf-8"?>
-<w:document xmlns:wpc="http://schemas.microsoft.com/office/word/2010/wordprocessingCanvas" xmlns:cx="http://schemas.microsoft.com/office/drawing/2014/chartex" xmlns:cx1="http://schemas.microsoft.com/office/drawing/2015/9/8/chartex" xmlns:mc="http://schemas.openxmlformats.org/markup-compatibility/2006" xmlns:o="urn:schemas-microsoft-com:office:office" xmlns:r="http://schemas.openxmlformats.org/officeDocument/2006/relationships" xmlns:m="http://schemas.openxmlformats.org/officeDocument/2006/math" xmlns:v="urn:schemas-microsoft-com:vml" xmlns:wp14="http://schemas.microsoft.com/office/word/2010/wordprocessingDrawing" xmlns:wp="http://schemas.openxmlformats.org/drawingml/2006/wordprocessingDrawing" xmlns:w10="urn:schemas-microsoft-com:office:word" xmlns:w="http://schemas.openxmlformats.org/wordprocessingml/2006/main" xmlns:w14="http://schemas.microsoft.com/office/word/2010/wordml" xmlns:w15="http://schemas.microsoft.com/office/word/2012/wordml" xmlns:w16se="http://schemas.microsoft.com/office/word/2015/wordml/symex" xmlns:wpg="http://schemas.microsoft.com/office/word/2010/wordprocessingGroup" xmlns:wpi="http://schemas.microsoft.com/office/word/2010/wordprocessingInk" xmlns:wne="http://schemas.microsoft.com/office/word/2006/wordml" xmlns:wps="http://schemas.microsoft.com/office/word/2010/wordprocessingShape" mc:Ignorable="w14 w15 w16se wp14">
+<w:document xmlns:wpc="http://schemas.microsoft.com/office/word/2010/wordprocessingCanvas" xmlns:cx="http://schemas.microsoft.com/office/drawing/2014/chartex" xmlns:cx1="http://schemas.microsoft.com/office/drawing/2015/9/8/chartex" xmlns:cx2="http://schemas.microsoft.com/office/drawing/2015/10/21/chartex" xmlns:cx3="http://schemas.microsoft.com/office/drawing/2016/5/9/chartex" xmlns:cx4="http://schemas.microsoft.com/office/drawing/2016/5/10/chartex" xmlns:cx5="http://schemas.microsoft.com/office/drawing/2016/5/11/chartex" xmlns:cx6="http://schemas.microsoft.com/office/drawing/2016/5/12/chartex" xmlns:cx7="http://schemas.microsoft.com/office/drawing/2016/5/13/chartex" xmlns:cx8="http://schemas.microsoft.com/office/drawing/2016/5/14/chartex" xmlns:mc="http://schemas.openxmlformats.org/markup-compatibility/2006" xmlns:aink="http://schemas.microsoft.com/office/drawing/2016/ink" xmlns:am3d="http://schemas.microsoft.com/office/drawing/2017/model3d" xmlns:o="urn:schemas-microsoft-com:office:office" xmlns:oel="http://schemas.microsoft.com/office/2019/extlst" xmlns:r="http://schemas.openxmlformats.org/officeDocument/2006/relationships" xmlns:m="http://schemas.openxmlformats.org/officeDocument/2006/math" xmlns:v="urn:schemas-microsoft-com:vml" xmlns:wp14="http://schemas.microsoft.com/office/word/2010/wordprocessingDrawing" xmlns:wp="http://schemas.openxmlformats.org/drawingml/2006/wordprocessingDrawing" xmlns:w10="urn:schemas-microsoft-com:office:word" xmlns:w="http://schemas.openxmlformats.org/wordprocessingml/2006/main" xmlns:w14="http://schemas.microsoft.com/office/word/2010/wordml" xmlns:w15="http://schemas.microsoft.com/office/word/2012/wordml" xmlns:w16cex="http://schemas.microsoft.com/office/word/2018/wordml/cex" xmlns:w16cid="http://schemas.microsoft.com/office/word/2016/wordml/cid" xmlns:w16="http://schemas.microsoft.com/office/word/2018/wordml" xmlns:w16sdtdh="http://schemas.microsoft.com/office/word/2020/wordml/sdtdatahash" xmlns:w16se="http://schemas.microsoft.com/office/word/2015/wordml/symex" xmlns:wpg="http://schemas.microsoft.com/office/word/2010/wordprocessingGroup" xmlns:wpi="http://schemas.microsoft.com/office/word/2010/wordprocessingInk" xmlns:wne="http://schemas.microsoft.com/office/word/2006/wordml" xmlns:wps="http://schemas.microsoft.com/office/word/2010/wordprocessingShape" mc:Ignorable="w14 w15 w16se w16cid w16 w16cex w16sdtdh wp14">
   <w:background w:color="FFFFFF"/>
   <w:body>
     <w:tbl>
@@ -34,7 +34,7 @@
               <w:rPr>
                 <w:color w:val="FFFFFF" w:themeColor="background1"/>
               </w:rPr>
-              <w:t xml:space="preserve">File a Business Certificate Form for the City of Cambridge</w:t>
+              <w:t>File a Business Certificate Form for the City of Cambridge</w:t>
             </w:r>
           </w:p>
         </w:tc>
@@ -48,12 +48,6 @@
         </w:rPr>
       </w:pPr>
     </w:p>
-    <w:p>
-      <w:r>
-        <w:t xml:space="preserve">Congratulations {{ users }}! You have finished all the forms you need to File a Business Certificate Form for the City of Cambridge. The rest of the pages in this packet are your form for File a Business Certificate for the City of Cambridge.</w:t>
-      </w:r>
-    </w:p>
-    <w:p/>
     <w:p>
       <w:pPr>
         <w:sectPr>
@@ -67,13 +61,22 @@
           <w:docGrid w:linePitch="326"/>
         </w:sectPr>
       </w:pPr>
+      <w:r>
+        <w:t>Congratulations {{ users }}! You have finished all the forms you need to File a Business Certificate Form for the City of Cambridge. The rest of the pages in this packet are your</w:t>
+      </w:r>
+      <w:r>
+        <w:t xml:space="preserve"> completed</w:t>
+      </w:r>
+      <w:r>
+        <w:t xml:space="preserve"> Business Certificate for the City of Cambridge.</w:t>
+      </w:r>
     </w:p>
     <w:p>
       <w:pPr>
         <w:pStyle w:val="Heading2"/>
       </w:pPr>
-      <w:bookmarkStart w:id="1" w:name="_yntzxzfdh9ya"/>
-      <w:bookmarkEnd w:id="1"/>
+      <w:bookmarkStart w:id="0" w:name="_yntzxzfdh9ya"/>
+      <w:bookmarkEnd w:id="0"/>
       <w:r>
         <w:t>Next steps</w:t>
       </w:r>
@@ -102,9 +105,17 @@
             <w14:bevel/>
           </w14:textOutline>
         </w:rPr>
-        <w:t>Deliver a copy of this form to</w:t>
-      </w:r>
-      <w:r>
+        <w:t>Make sure to fill out any missing information by hand, such as your Social Security number or Federal ID number.</w:t>
+      </w:r>
+    </w:p>
+    <w:p>
+      <w:pPr>
+        <w:pStyle w:val="ListParagraph"/>
+        <w:numPr>
+          <w:ilvl w:val="0"/>
+          <w:numId w:val="1"/>
+        </w:numPr>
+        <w:snapToGrid w:val="0"/>
         <w:rPr>
           <w14:textOutline w14:w="9525" w14:cap="rnd" w14:cmpd="sng" w14:algn="ctr">
             <w14:noFill/>
@@ -112,7 +123,63 @@
             <w14:bevel/>
           </w14:textOutline>
         </w:rPr>
-        <w:t xml:space="preserve"> {{ other_parties }}</w:t>
+      </w:pPr>
+      <w:r>
+        <w:rPr>
+          <w14:textOutline w14:w="9525" w14:cap="rnd" w14:cmpd="sng" w14:algn="ctr">
+            <w14:noFill/>
+            <w14:prstDash w14:val="solid"/>
+            <w14:bevel/>
+          </w14:textOutline>
+        </w:rPr>
+        <w:t>If the three attesting individuals chose not to sign at the time that this interview was completed, then make sure that they each sign the form, and that the date the signature occurred and the county in which it took place is also recorded.</w:t>
+      </w:r>
+    </w:p>
+    <w:p>
+      <w:pPr>
+        <w:pStyle w:val="ListParagraph"/>
+        <w:numPr>
+          <w:ilvl w:val="0"/>
+          <w:numId w:val="1"/>
+        </w:numPr>
+        <w:snapToGrid w:val="0"/>
+        <w:rPr>
+          <w14:textOutline w14:w="9525" w14:cap="rnd" w14:cmpd="sng" w14:algn="ctr">
+            <w14:noFill/>
+            <w14:prstDash w14:val="solid"/>
+            <w14:bevel/>
+          </w14:textOutline>
+        </w:rPr>
+      </w:pPr>
+      <w:r>
+        <w:rPr>
+          <w14:textOutline w14:w="9525" w14:cap="rnd" w14:cmpd="sng" w14:algn="ctr">
+            <w14:noFill/>
+            <w14:prstDash w14:val="solid"/>
+            <w14:bevel/>
+          </w14:textOutline>
+        </w:rPr>
+        <w:t>Deliver a copy of this form to</w:t>
+      </w:r>
+      <w:r>
+        <w:rPr>
+          <w14:textOutline w14:w="9525" w14:cap="rnd" w14:cmpd="sng" w14:algn="ctr">
+            <w14:noFill/>
+            <w14:prstDash w14:val="solid"/>
+            <w14:bevel/>
+          </w14:textOutline>
+        </w:rPr>
+        <w:t xml:space="preserve"> </w:t>
+      </w:r>
+      <w:r>
+        <w:rPr>
+          <w14:textOutline w14:w="9525" w14:cap="rnd" w14:cmpd="sng" w14:algn="ctr">
+            <w14:noFill/>
+            <w14:prstDash w14:val="solid"/>
+            <w14:bevel/>
+          </w14:textOutline>
+        </w:rPr>
+        <w:t>the City of Cambridge Clerk’s Office</w:t>
       </w:r>
       <w:r>
         <w:rPr>
@@ -190,7 +257,7 @@
             <w14:bevel/>
           </w14:textOutline>
         </w:rPr>
-        <w:t>{{ other_parties }}</w:t>
+        <w:t>the City of Cambridge Clerk’s Office regarding the status of your business’s certification and whether you have been added to the vendor registry if you requested to be added</w:t>
       </w:r>
       <w:r>
         <w:t>.</w:t>
@@ -200,8 +267,8 @@
       <w:pPr>
         <w:pStyle w:val="Heading2"/>
       </w:pPr>
-      <w:bookmarkStart w:id="2" w:name="_4szgtqe6ov1h"/>
-      <w:bookmarkEnd w:id="2"/>
+      <w:bookmarkStart w:id="1" w:name="_4szgtqe6ov1h"/>
+      <w:bookmarkEnd w:id="1"/>
       <w:r>
         <w:t>To deliver this form</w:t>
       </w:r>
@@ -214,10 +281,24 @@
           <w:numId w:val="3"/>
         </w:numPr>
       </w:pPr>
-      <w:r>
-        <w:t xml:space="preserve">Look over the forms below, one more time. Make sure everything is correct. </w:t>
+      <w:bookmarkStart w:id="2" w:name="_Hlk121667960"/>
+      <w:r>
+        <w:t>Look over the forms below, one more time</w:t>
+      </w:r>
+      <w:r>
+        <w:t xml:space="preserve"> and m</w:t>
+      </w:r>
+      <w:r>
+        <w:t>ake sure everything is correct</w:t>
+      </w:r>
+      <w:r>
+        <w:t xml:space="preserve"> and filled out</w:t>
+      </w:r>
+      <w:r>
+        <w:t>.</w:t>
       </w:r>
     </w:p>
+    <w:bookmarkEnd w:id="2"/>
     <w:p>
       <w:pPr>
         <w:pStyle w:val="NumberedList"/>
@@ -227,45 +308,13 @@
         </w:numPr>
       </w:pPr>
       <w:r>
-        <w:t>Deliver a copy of this form by doing XYZ.</w:t>
-      </w:r>
-    </w:p>
-    <w:p>
-      <w:pPr>
-        <w:pStyle w:val="Heading2"/>
-      </w:pPr>
-      <w:bookmarkStart w:id="3" w:name="_7jbtnvplu76"/>
-      <w:bookmarkEnd w:id="3"/>
-      <w:r>
-        <w:t xml:space="preserve">What can </w:t>
-      </w:r>
-      <w:r>
-        <w:rPr>
-          <w14:textOutline w14:w="9525" w14:cap="rnd" w14:cmpd="sng" w14:algn="ctr">
-            <w14:noFill/>
-            <w14:prstDash w14:val="solid"/>
-            <w14:bevel/>
-          </w14:textOutline>
-        </w:rPr>
-        <w:t>{{ other_parties }}</w:t>
-      </w:r>
-      <w:r>
-        <w:t xml:space="preserve"> do?</w:t>
-      </w:r>
-    </w:p>
-    <w:p>
-      <w:r>
-        <w:rPr>
-          <w14:textOutline w14:w="9525" w14:cap="rnd" w14:cmpd="sng" w14:algn="ctr">
-            <w14:noFill/>
-            <w14:prstDash w14:val="solid"/>
-            <w14:bevel/>
-          </w14:textOutline>
-        </w:rPr>
-        <w:t>{{ other_parties }}</w:t>
-      </w:r>
-      <w:r>
-        <w:t xml:space="preserve"> can do one of three things:</w:t>
+        <w:t xml:space="preserve">Deliver a copy of this form by </w:t>
+      </w:r>
+      <w:r>
+        <w:t>bringing your completed Business Certificate for the City of Cambridge to the City of Cambridge Clerk’s Office</w:t>
+      </w:r>
+      <w:r>
+        <w:t>.</w:t>
       </w:r>
     </w:p>
     <w:p>
@@ -273,11 +322,11 @@
         <w:pStyle w:val="NumberedList"/>
         <w:numPr>
           <w:ilvl w:val="0"/>
-          <w:numId w:val="2"/>
+          <w:numId w:val="3"/>
         </w:numPr>
       </w:pPr>
       <w:r>
-        <w:t xml:space="preserve">. </w:t>
+        <w:t>Once you have arrived at the City of Cambridge Clerk’s Office, you will have to pay a $50 fee to the clerk in order to have the form notarized and so that they can file the form for you properly.</w:t>
       </w:r>
     </w:p>
     <w:p>
@@ -285,46 +334,34 @@
         <w:pStyle w:val="NumberedList"/>
         <w:numPr>
           <w:ilvl w:val="0"/>
-          <w:numId w:val="2"/>
+          <w:numId w:val="3"/>
         </w:numPr>
       </w:pPr>
       <w:r>
-        <w:t>.</w:t>
-      </w:r>
-      <w:bookmarkStart w:id="4" w:name="_eim2ht2zskaf"/>
-      <w:bookmarkEnd w:id="4"/>
+        <w:t xml:space="preserve">If your Business Certificate is issued, it will be valid for four years, and will need to be renewed in the same manner </w:t>
+      </w:r>
+      <w:r>
+        <w:t>at the City of Cambridge Clerk’s Office.</w:t>
+      </w:r>
+    </w:p>
+    <w:p>
+      <w:pPr>
+        <w:pStyle w:val="Heading2"/>
+      </w:pPr>
+      <w:r>
+        <w:t>City of Cambridge Clerk’s Office</w:t>
+      </w:r>
     </w:p>
     <w:p>
       <w:pPr>
         <w:pStyle w:val="NumberedList"/>
         <w:numPr>
           <w:ilvl w:val="0"/>
-          <w:numId w:val="2"/>
+          <w:numId w:val="7"/>
         </w:numPr>
       </w:pPr>
       <w:r>
-        <w:t>.</w:t>
-      </w:r>
-    </w:p>
-    <w:p>
-      <w:pPr>
-        <w:pStyle w:val="Heading2"/>
-      </w:pPr>
-      <w:r>
-        <w:t xml:space="preserve">What happens after </w:t>
-      </w:r>
-      <w:r>
-        <w:rPr>
-          <w14:textOutline w14:w="9525" w14:cap="rnd" w14:cmpd="sng" w14:algn="ctr">
-            <w14:noFill/>
-            <w14:prstDash w14:val="solid"/>
-            <w14:bevel/>
-          </w14:textOutline>
-        </w:rPr>
-        <w:t>{{ other_parties }}</w:t>
-      </w:r>
-      <w:r>
-        <w:t xml:space="preserve"> makes a decision?</w:t>
+        <w:t>The City of Cambridge Clerk’s Office can be found at 795 Massachusetts Ave., Cambridge, MA, 01239.</w:t>
       </w:r>
     </w:p>
     <w:p>
@@ -332,11 +369,35 @@
         <w:pStyle w:val="NumberedList"/>
         <w:numPr>
           <w:ilvl w:val="0"/>
-          <w:numId w:val="4"/>
+          <w:numId w:val="7"/>
         </w:numPr>
       </w:pPr>
       <w:r>
-        <w:t>.</w:t>
+        <w:t xml:space="preserve">The City of Cambridge Clerk’s Office is open from 8:30 a.m. – 8:00 p.m. on Mondays, </w:t>
+      </w:r>
+      <w:r>
+        <w:t xml:space="preserve">from 8:30 a.m. – </w:t>
+      </w:r>
+      <w:r>
+        <w:t>5</w:t>
+      </w:r>
+      <w:r>
+        <w:t>:00 p.m.</w:t>
+      </w:r>
+      <w:r>
+        <w:t xml:space="preserve"> from Tuesday to Thursday, and </w:t>
+      </w:r>
+      <w:r>
+        <w:t xml:space="preserve">from 8:30 a.m. – </w:t>
+      </w:r>
+      <w:r>
+        <w:t>12</w:t>
+      </w:r>
+      <w:r>
+        <w:t>:00 p.m.</w:t>
+      </w:r>
+      <w:r>
+        <w:t xml:space="preserve"> on Fridays. The Office is not open on weekends.</w:t>
       </w:r>
     </w:p>
     <w:p>
@@ -344,11 +405,14 @@
         <w:pStyle w:val="NumberedList"/>
         <w:numPr>
           <w:ilvl w:val="0"/>
-          <w:numId w:val="4"/>
+          <w:numId w:val="7"/>
         </w:numPr>
       </w:pPr>
       <w:r>
-        <w:t>.</w:t>
+        <w:t>The City of Cambridge Clerk’s Office</w:t>
+      </w:r>
+      <w:r>
+        <w:t xml:space="preserve"> can be contacted at 617-349-4260 or at cityclerk@cambridgema.gov.</w:t>
       </w:r>
     </w:p>
     <w:p>
@@ -356,65 +420,203 @@
         <w:pStyle w:val="NumberedList"/>
         <w:numPr>
           <w:ilvl w:val="0"/>
-          <w:numId w:val="4"/>
+          <w:numId w:val="7"/>
         </w:numPr>
-      </w:pPr>
-      <w:r>
-        <w:t xml:space="preserve">. </w:t>
-      </w:r>
-    </w:p>
-    <w:p>
-      <w:pPr>
-        <w:rPr>
-          <w:b/>
-        </w:rPr>
-      </w:pPr>
-    </w:p>
-    <w:p>
-      <w:r>
-        <w:rPr>
-          <w:b/>
-        </w:rPr>
-        <w:t xml:space="preserve">Read </w:t>
-      </w:r>
-      <w:r>
-        <w:t>the response as soon as you get it. If you have questions, [ Your local legal aid] may be able to help you more.</w:t>
-      </w:r>
-    </w:p>
-    <w:p>
-      <w:pPr>
         <w:sectPr>
           <w:type w:val="continuous"/>
           <w:pgSz w:w="12240" w:h="15840"/>
           <w:pgMar w:top="720" w:right="720" w:bottom="720" w:left="720" w:header="0" w:footer="0" w:gutter="0"/>
-          <w:cols w:num="2" w:space="720"/>
+          <w:cols w:space="720"/>
           <w:formProt w:val="0"/>
           <w:docGrid w:linePitch="326"/>
         </w:sectPr>
       </w:pPr>
+      <w:r>
+        <w:t xml:space="preserve">More information about the office can be found at </w:t>
+      </w:r>
+      <w:hyperlink r:id="rId8" w:history="1">
+        <w:r>
+          <w:rPr>
+            <w:rStyle w:val="Hyperlink"/>
+          </w:rPr>
+          <w:t>this web</w:t>
+        </w:r>
+        <w:r>
+          <w:rPr>
+            <w:rStyle w:val="Hyperlink"/>
+          </w:rPr>
+          <w:t>s</w:t>
+        </w:r>
+        <w:r>
+          <w:rPr>
+            <w:rStyle w:val="Hyperlink"/>
+          </w:rPr>
+          <w:t>ite</w:t>
+        </w:r>
+      </w:hyperlink>
+      <w:r>
+        <w:t xml:space="preserve">, and answers to additional questions related to the Business Certificate form can be found at </w:t>
+      </w:r>
+      <w:hyperlink r:id="rId9" w:history="1">
+        <w:r>
+          <w:rPr>
+            <w:rStyle w:val="Hyperlink"/>
+          </w:rPr>
+          <w:t>this we</w:t>
+        </w:r>
+        <w:r>
+          <w:rPr>
+            <w:rStyle w:val="Hyperlink"/>
+          </w:rPr>
+          <w:t>b</w:t>
+        </w:r>
+        <w:r>
+          <w:rPr>
+            <w:rStyle w:val="Hyperlink"/>
+          </w:rPr>
+          <w:t>site</w:t>
+        </w:r>
+      </w:hyperlink>
+      <w:r>
+        <w:t>.</w:t>
+      </w:r>
     </w:p>
-    <w:p>
-      <w:bookmarkStart w:id="5" w:name="_jpvqkqfibwqh"/>
-      <w:bookmarkStart w:id="6" w:name="_wjzvjugefec1"/>
-      <w:bookmarkEnd w:id="5"/>
-      <w:bookmarkEnd w:id="6"/>
-    </w:p>
-    <w:p/>
     <w:p>
       <w:pPr>
         <w:sectPr>
           <w:type w:val="continuous"/>
           <w:pgSz w:w="12240" w:h="15840"/>
           <w:pgMar w:top="720" w:right="720" w:bottom="720" w:left="720" w:header="0" w:footer="0" w:gutter="0"/>
-          <w:cols w:num="2" w:space="720"/>
+          <w:cols w:space="720"/>
           <w:formProt w:val="0"/>
           <w:docGrid w:linePitch="326"/>
         </w:sectPr>
       </w:pPr>
+      <w:bookmarkStart w:id="3" w:name="_jpvqkqfibwqh"/>
+      <w:bookmarkStart w:id="4" w:name="_wjzvjugefec1"/>
+      <w:bookmarkEnd w:id="3"/>
+      <w:bookmarkEnd w:id="4"/>
     </w:p>
-    <w:p/>
-    <w:p/>
-    <w:p/>
+    <w:p>
+      <w:pPr>
+        <w:sectPr>
+          <w:type w:val="continuous"/>
+          <w:pgSz w:w="12240" w:h="15840"/>
+          <w:pgMar w:top="720" w:right="720" w:bottom="720" w:left="720" w:header="0" w:footer="0" w:gutter="0"/>
+          <w:cols w:space="720"/>
+          <w:formProt w:val="0"/>
+          <w:docGrid w:linePitch="326"/>
+        </w:sectPr>
+      </w:pPr>
+    </w:p>
+    <w:p>
+      <w:r>
+        <w:rPr>
+          <w:noProof/>
+        </w:rPr>
+        <mc:AlternateContent>
+          <mc:Choice Requires="wps">
+            <w:drawing>
+              <wp:anchor distT="0" distB="0" distL="114300" distR="114300" simplePos="0" relativeHeight="251659264" behindDoc="0" locked="0" layoutInCell="1" allowOverlap="1" wp14:anchorId="6446C9FF" wp14:editId="68B5F7DF">
+                <wp:simplePos x="0" y="0"/>
+                <wp:positionH relativeFrom="column">
+                  <wp:posOffset>2019300</wp:posOffset>
+                </wp:positionH>
+                <wp:positionV relativeFrom="paragraph">
+                  <wp:posOffset>2529840</wp:posOffset>
+                </wp:positionV>
+                <wp:extent cx="4010025" cy="247650"/>
+                <wp:effectExtent l="0" t="0" r="0" b="0"/>
+                <wp:wrapNone/>
+                <wp:docPr id="2" name="Text Box 2"/>
+                <wp:cNvGraphicFramePr/>
+                <a:graphic xmlns:a="http://schemas.openxmlformats.org/drawingml/2006/main">
+                  <a:graphicData uri="http://schemas.microsoft.com/office/word/2010/wordprocessingShape">
+                    <wps:wsp>
+                      <wps:cNvSpPr txBox="1"/>
+                      <wps:spPr>
+                        <a:xfrm>
+                          <a:off x="0" y="0"/>
+                          <a:ext cx="4010025" cy="247650"/>
+                        </a:xfrm>
+                        <a:prstGeom prst="rect">
+                          <a:avLst/>
+                        </a:prstGeom>
+                        <a:noFill/>
+                        <a:ln>
+                          <a:noFill/>
+                        </a:ln>
+                      </wps:spPr>
+                      <wps:style>
+                        <a:lnRef idx="0">
+                          <a:scrgbClr r="0" g="0" b="0"/>
+                        </a:lnRef>
+                        <a:fillRef idx="0">
+                          <a:scrgbClr r="0" g="0" b="0"/>
+                        </a:fillRef>
+                        <a:effectRef idx="0">
+                          <a:scrgbClr r="0" g="0" b="0"/>
+                        </a:effectRef>
+                        <a:fontRef idx="minor">
+                          <a:schemeClr val="dk1"/>
+                        </a:fontRef>
+                      </wps:style>
+                      <wps:txbx>
+                        <w:txbxContent>
+                          <w:p>
+                            <w:hyperlink r:id="rId10" w:history="1">
+                              <w:r>
+                                <w:rPr>
+                                  <w:rStyle w:val="Hyperlink"/>
+                                </w:rPr>
+                                <w:t>https://www.cambridgema.gov/Services/applyforabusinesscertificate</w:t>
+                              </w:r>
+                            </w:hyperlink>
+                          </w:p>
+                        </w:txbxContent>
+                      </wps:txbx>
+                      <wps:bodyPr rot="0" spcFirstLastPara="0" vertOverflow="overflow" horzOverflow="overflow" vert="horz" wrap="square" lIns="91440" tIns="45720" rIns="91440" bIns="45720" numCol="1" spcCol="0" rtlCol="0" fromWordArt="0" anchor="t" anchorCtr="0" forceAA="0" compatLnSpc="1">
+                        <a:prstTxWarp prst="textNoShape">
+                          <a:avLst/>
+                        </a:prstTxWarp>
+                        <a:noAutofit/>
+                      </wps:bodyPr>
+                    </wps:wsp>
+                  </a:graphicData>
+                </a:graphic>
+                <wp14:sizeRelH relativeFrom="margin">
+                  <wp14:pctWidth>0</wp14:pctWidth>
+                </wp14:sizeRelH>
+              </wp:anchor>
+            </w:drawing>
+          </mc:Choice>
+          <mc:Fallback>
+            <w:pict>
+              <v:shapetype w14:anchorId="6446C9FF" id="_x0000_t202" coordsize="21600,21600" o:spt="202" path="m,l,21600r21600,l21600,xe">
+                <v:stroke joinstyle="miter"/>
+                <v:path gradientshapeok="t" o:connecttype="rect"/>
+              </v:shapetype>
+              <v:shape id="Text Box 2" o:spid="_x0000_s1026" type="#_x0000_t202" style="position:absolute;margin-left:159pt;margin-top:199.2pt;width:315.75pt;height:19.5pt;z-index:251659264;visibility:visible;mso-wrap-style:square;mso-width-percent:0;mso-wrap-distance-left:9pt;mso-wrap-distance-top:0;mso-wrap-distance-right:9pt;mso-wrap-distance-bottom:0;mso-position-horizontal:absolute;mso-position-horizontal-relative:text;mso-position-vertical:absolute;mso-position-vertical-relative:text;mso-width-percent:0;mso-width-relative:margin;v-text-anchor:top" o:gfxdata="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" filled="f" stroked="f">
+                <v:textbox>
+                  <w:txbxContent>
+                    <w:p>
+                      <w:hyperlink r:id="rId11" w:history="1">
+                        <w:r>
+                          <w:rPr>
+                            <w:rStyle w:val="Hyperlink"/>
+                          </w:rPr>
+                          <w:t>https://www.cambridgema.gov/Services/applyforabusinesscertificate</w:t>
+                        </w:r>
+                      </w:hyperlink>
+                    </w:p>
+                  </w:txbxContent>
+                </v:textbox>
+              </v:shape>
+            </w:pict>
+          </mc:Fallback>
+        </mc:AlternateContent>
+      </w:r>
+    </w:p>
     <w:sectPr>
       <w:type w:val="continuous"/>
       <w:pgSz w:w="12240" w:h="15840"/>
@@ -428,7 +630,7 @@
 </file>
 
 <file path=word/endnotes.xml><?xml version="1.0" encoding="utf-8"?>
-<w:endnotes xmlns:wpc="http://schemas.microsoft.com/office/word/2010/wordprocessingCanvas" xmlns:cx="http://schemas.microsoft.com/office/drawing/2014/chartex" xmlns:cx1="http://schemas.microsoft.com/office/drawing/2015/9/8/chartex" xmlns:mc="http://schemas.openxmlformats.org/markup-compatibility/2006" xmlns:o="urn:schemas-microsoft-com:office:office" xmlns:r="http://schemas.openxmlformats.org/officeDocument/2006/relationships" xmlns:m="http://schemas.openxmlformats.org/officeDocument/2006/math" xmlns:v="urn:schemas-microsoft-com:vml" xmlns:wp14="http://schemas.microsoft.com/office/word/2010/wordprocessingDrawing" xmlns:wp="http://schemas.openxmlformats.org/drawingml/2006/wordprocessingDrawing" xmlns:w10="urn:schemas-microsoft-com:office:word" xmlns:w="http://schemas.openxmlformats.org/wordprocessingml/2006/main" xmlns:w14="http://schemas.microsoft.com/office/word/2010/wordml" xmlns:w15="http://schemas.microsoft.com/office/word/2012/wordml" xmlns:w16se="http://schemas.microsoft.com/office/word/2015/wordml/symex" xmlns:wpg="http://schemas.microsoft.com/office/word/2010/wordprocessingGroup" xmlns:wpi="http://schemas.microsoft.com/office/word/2010/wordprocessingInk" xmlns:wne="http://schemas.microsoft.com/office/word/2006/wordml" xmlns:wps="http://schemas.microsoft.com/office/word/2010/wordprocessingShape" mc:Ignorable="w14 w15 w16se wp14">
+<w:endnotes xmlns:wpc="http://schemas.microsoft.com/office/word/2010/wordprocessingCanvas" xmlns:cx="http://schemas.microsoft.com/office/drawing/2014/chartex" xmlns:cx1="http://schemas.microsoft.com/office/drawing/2015/9/8/chartex" xmlns:cx2="http://schemas.microsoft.com/office/drawing/2015/10/21/chartex" xmlns:cx3="http://schemas.microsoft.com/office/drawing/2016/5/9/chartex" xmlns:cx4="http://schemas.microsoft.com/office/drawing/2016/5/10/chartex" xmlns:cx5="http://schemas.microsoft.com/office/drawing/2016/5/11/chartex" xmlns:cx6="http://schemas.microsoft.com/office/drawing/2016/5/12/chartex" xmlns:cx7="http://schemas.microsoft.com/office/drawing/2016/5/13/chartex" xmlns:cx8="http://schemas.microsoft.com/office/drawing/2016/5/14/chartex" xmlns:mc="http://schemas.openxmlformats.org/markup-compatibility/2006" xmlns:aink="http://schemas.microsoft.com/office/drawing/2016/ink" xmlns:am3d="http://schemas.microsoft.com/office/drawing/2017/model3d" xmlns:o="urn:schemas-microsoft-com:office:office" xmlns:oel="http://schemas.microsoft.com/office/2019/extlst" xmlns:r="http://schemas.openxmlformats.org/officeDocument/2006/relationships" xmlns:m="http://schemas.openxmlformats.org/officeDocument/2006/math" xmlns:v="urn:schemas-microsoft-com:vml" xmlns:wp14="http://schemas.microsoft.com/office/word/2010/wordprocessingDrawing" xmlns:wp="http://schemas.openxmlformats.org/drawingml/2006/wordprocessingDrawing" xmlns:w10="urn:schemas-microsoft-com:office:word" xmlns:w="http://schemas.openxmlformats.org/wordprocessingml/2006/main" xmlns:w14="http://schemas.microsoft.com/office/word/2010/wordml" xmlns:w15="http://schemas.microsoft.com/office/word/2012/wordml" xmlns:w16cex="http://schemas.microsoft.com/office/word/2018/wordml/cex" xmlns:w16cid="http://schemas.microsoft.com/office/word/2016/wordml/cid" xmlns:w16="http://schemas.microsoft.com/office/word/2018/wordml" xmlns:w16sdtdh="http://schemas.microsoft.com/office/word/2020/wordml/sdtdatahash" xmlns:w16se="http://schemas.microsoft.com/office/word/2015/wordml/symex" xmlns:wpg="http://schemas.microsoft.com/office/word/2010/wordprocessingGroup" xmlns:wpi="http://schemas.microsoft.com/office/word/2010/wordprocessingInk" xmlns:wne="http://schemas.microsoft.com/office/word/2006/wordml" xmlns:wps="http://schemas.microsoft.com/office/word/2010/wordprocessingShape" mc:Ignorable="w14 w15 w16se w16cid w16 w16cex w16sdtdh wp14">
   <w:endnote w:type="separator" w:id="-1">
     <w:p>
       <w:pPr>
@@ -453,7 +655,7 @@
 </file>
 
 <file path=word/footer1.xml><?xml version="1.0" encoding="utf-8"?>
-<w:ftr xmlns:wpc="http://schemas.microsoft.com/office/word/2010/wordprocessingCanvas" xmlns:cx="http://schemas.microsoft.com/office/drawing/2014/chartex" xmlns:cx1="http://schemas.microsoft.com/office/drawing/2015/9/8/chartex" xmlns:mc="http://schemas.openxmlformats.org/markup-compatibility/2006" xmlns:o="urn:schemas-microsoft-com:office:office" xmlns:r="http://schemas.openxmlformats.org/officeDocument/2006/relationships" xmlns:m="http://schemas.openxmlformats.org/officeDocument/2006/math" xmlns:v="urn:schemas-microsoft-com:vml" xmlns:wp14="http://schemas.microsoft.com/office/word/2010/wordprocessingDrawing" xmlns:wp="http://schemas.openxmlformats.org/drawingml/2006/wordprocessingDrawing" xmlns:w10="urn:schemas-microsoft-com:office:word" xmlns:w="http://schemas.openxmlformats.org/wordprocessingml/2006/main" xmlns:w14="http://schemas.microsoft.com/office/word/2010/wordml" xmlns:w15="http://schemas.microsoft.com/office/word/2012/wordml" xmlns:w16se="http://schemas.microsoft.com/office/word/2015/wordml/symex" xmlns:wpg="http://schemas.microsoft.com/office/word/2010/wordprocessingGroup" xmlns:wpi="http://schemas.microsoft.com/office/word/2010/wordprocessingInk" xmlns:wne="http://schemas.microsoft.com/office/word/2006/wordml" xmlns:wps="http://schemas.microsoft.com/office/word/2010/wordprocessingShape" mc:Ignorable="w14 w15 w16se wp14">
+<w:ftr xmlns:wpc="http://schemas.microsoft.com/office/word/2010/wordprocessingCanvas" xmlns:cx="http://schemas.microsoft.com/office/drawing/2014/chartex" xmlns:cx1="http://schemas.microsoft.com/office/drawing/2015/9/8/chartex" xmlns:cx2="http://schemas.microsoft.com/office/drawing/2015/10/21/chartex" xmlns:cx3="http://schemas.microsoft.com/office/drawing/2016/5/9/chartex" xmlns:cx4="http://schemas.microsoft.com/office/drawing/2016/5/10/chartex" xmlns:cx5="http://schemas.microsoft.com/office/drawing/2016/5/11/chartex" xmlns:cx6="http://schemas.microsoft.com/office/drawing/2016/5/12/chartex" xmlns:cx7="http://schemas.microsoft.com/office/drawing/2016/5/13/chartex" xmlns:cx8="http://schemas.microsoft.com/office/drawing/2016/5/14/chartex" xmlns:mc="http://schemas.openxmlformats.org/markup-compatibility/2006" xmlns:aink="http://schemas.microsoft.com/office/drawing/2016/ink" xmlns:am3d="http://schemas.microsoft.com/office/drawing/2017/model3d" xmlns:o="urn:schemas-microsoft-com:office:office" xmlns:oel="http://schemas.microsoft.com/office/2019/extlst" xmlns:r="http://schemas.openxmlformats.org/officeDocument/2006/relationships" xmlns:m="http://schemas.openxmlformats.org/officeDocument/2006/math" xmlns:v="urn:schemas-microsoft-com:vml" xmlns:wp14="http://schemas.microsoft.com/office/word/2010/wordprocessingDrawing" xmlns:wp="http://schemas.openxmlformats.org/drawingml/2006/wordprocessingDrawing" xmlns:w10="urn:schemas-microsoft-com:office:word" xmlns:w="http://schemas.openxmlformats.org/wordprocessingml/2006/main" xmlns:w14="http://schemas.microsoft.com/office/word/2010/wordml" xmlns:w15="http://schemas.microsoft.com/office/word/2012/wordml" xmlns:w16cex="http://schemas.microsoft.com/office/word/2018/wordml/cex" xmlns:w16cid="http://schemas.microsoft.com/office/word/2016/wordml/cid" xmlns:w16="http://schemas.microsoft.com/office/word/2018/wordml" xmlns:w16sdtdh="http://schemas.microsoft.com/office/word/2020/wordml/sdtdatahash" xmlns:w16se="http://schemas.microsoft.com/office/word/2015/wordml/symex" xmlns:wpg="http://schemas.microsoft.com/office/word/2010/wordprocessingGroup" xmlns:wpi="http://schemas.microsoft.com/office/word/2010/wordprocessingInk" xmlns:wne="http://schemas.microsoft.com/office/word/2006/wordml" xmlns:wps="http://schemas.microsoft.com/office/word/2010/wordprocessingShape" mc:Ignorable="w14 w15 w16se w16cid w16 w16cex w16sdtdh wp14">
   <w:p>
     <w:pPr>
       <w:pStyle w:val="Footer"/>
@@ -466,7 +668,7 @@
       <mc:AlternateContent>
         <mc:Choice Requires="wps">
           <w:drawing>
-            <wp:inline distT="0" distB="0" distL="0" distR="0" wp14:anchorId="6DA00494" wp14:editId="2EDCA4AB">
+            <wp:inline distT="0" distB="0" distL="0" distR="0" wp14:anchorId="49347411" wp14:editId="7C559D0B">
               <wp:extent cx="6854825" cy="762000"/>
               <wp:effectExtent l="0" t="0" r="22225" b="19050"/>
               <wp:docPr id="1" name="Rounded Rectangle 6"/>
@@ -550,7 +752,7 @@
         </mc:Choice>
         <mc:Fallback>
           <w:pict>
-            <v:roundrect w14:anchorId="6DA00494" id="Rounded Rectangle 6" o:spid="_x0000_s1026" style="width:539.75pt;height:60pt;visibility:visible;mso-wrap-style:square;mso-left-percent:-10001;mso-top-percent:-10001;mso-position-horizontal:absolute;mso-position-horizontal-relative:char;mso-position-vertical:absolute;mso-position-vertical-relative:line;mso-left-percent:-10001;mso-top-percent:-10001;v-text-anchor:middle" arcsize="10923f" o:gfxdata="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" fillcolor="#f2f2f2 [3052]" strokecolor="#bfbfbf [2412]" strokeweight=".18mm">
+            <v:roundrect w14:anchorId="49347411" id="Rounded Rectangle 6" o:spid="_x0000_s1027" style="width:539.75pt;height:60pt;visibility:visible;mso-wrap-style:square;mso-left-percent:-10001;mso-top-percent:-10001;mso-position-horizontal:absolute;mso-position-horizontal-relative:char;mso-position-vertical:absolute;mso-position-vertical-relative:line;mso-left-percent:-10001;mso-top-percent:-10001;v-text-anchor:middle" arcsize="10923f" o:gfxdata="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" fillcolor="#f2f2f2 [3052]" strokecolor="#bfbfbf [2412]" strokeweight=".18mm">
               <v:stroke joinstyle="miter"/>
               <v:textbox inset="14.4pt,14.4pt,14.4pt,14.4pt">
                 <w:txbxContent>
@@ -584,7 +786,7 @@
 </file>
 
 <file path=word/footnotes.xml><?xml version="1.0" encoding="utf-8"?>
-<w:footnotes xmlns:wpc="http://schemas.microsoft.com/office/word/2010/wordprocessingCanvas" xmlns:cx="http://schemas.microsoft.com/office/drawing/2014/chartex" xmlns:cx1="http://schemas.microsoft.com/office/drawing/2015/9/8/chartex" xmlns:mc="http://schemas.openxmlformats.org/markup-compatibility/2006" xmlns:o="urn:schemas-microsoft-com:office:office" xmlns:r="http://schemas.openxmlformats.org/officeDocument/2006/relationships" xmlns:m="http://schemas.openxmlformats.org/officeDocument/2006/math" xmlns:v="urn:schemas-microsoft-com:vml" xmlns:wp14="http://schemas.microsoft.com/office/word/2010/wordprocessingDrawing" xmlns:wp="http://schemas.openxmlformats.org/drawingml/2006/wordprocessingDrawing" xmlns:w10="urn:schemas-microsoft-com:office:word" xmlns:w="http://schemas.openxmlformats.org/wordprocessingml/2006/main" xmlns:w14="http://schemas.microsoft.com/office/word/2010/wordml" xmlns:w15="http://schemas.microsoft.com/office/word/2012/wordml" xmlns:w16se="http://schemas.microsoft.com/office/word/2015/wordml/symex" xmlns:wpg="http://schemas.microsoft.com/office/word/2010/wordprocessingGroup" xmlns:wpi="http://schemas.microsoft.com/office/word/2010/wordprocessingInk" xmlns:wne="http://schemas.microsoft.com/office/word/2006/wordml" xmlns:wps="http://schemas.microsoft.com/office/word/2010/wordprocessingShape" mc:Ignorable="w14 w15 w16se wp14">
+<w:footnotes xmlns:wpc="http://schemas.microsoft.com/office/word/2010/wordprocessingCanvas" xmlns:cx="http://schemas.microsoft.com/office/drawing/2014/chartex" xmlns:cx1="http://schemas.microsoft.com/office/drawing/2015/9/8/chartex" xmlns:cx2="http://schemas.microsoft.com/office/drawing/2015/10/21/chartex" xmlns:cx3="http://schemas.microsoft.com/office/drawing/2016/5/9/chartex" xmlns:cx4="http://schemas.microsoft.com/office/drawing/2016/5/10/chartex" xmlns:cx5="http://schemas.microsoft.com/office/drawing/2016/5/11/chartex" xmlns:cx6="http://schemas.microsoft.com/office/drawing/2016/5/12/chartex" xmlns:cx7="http://schemas.microsoft.com/office/drawing/2016/5/13/chartex" xmlns:cx8="http://schemas.microsoft.com/office/drawing/2016/5/14/chartex" xmlns:mc="http://schemas.openxmlformats.org/markup-compatibility/2006" xmlns:aink="http://schemas.microsoft.com/office/drawing/2016/ink" xmlns:am3d="http://schemas.microsoft.com/office/drawing/2017/model3d" xmlns:o="urn:schemas-microsoft-com:office:office" xmlns:oel="http://schemas.microsoft.com/office/2019/extlst" xmlns:r="http://schemas.openxmlformats.org/officeDocument/2006/relationships" xmlns:m="http://schemas.openxmlformats.org/officeDocument/2006/math" xmlns:v="urn:schemas-microsoft-com:vml" xmlns:wp14="http://schemas.microsoft.com/office/word/2010/wordprocessingDrawing" xmlns:wp="http://schemas.openxmlformats.org/drawingml/2006/wordprocessingDrawing" xmlns:w10="urn:schemas-microsoft-com:office:word" xmlns:w="http://schemas.openxmlformats.org/wordprocessingml/2006/main" xmlns:w14="http://schemas.microsoft.com/office/word/2010/wordml" xmlns:w15="http://schemas.microsoft.com/office/word/2012/wordml" xmlns:w16cex="http://schemas.microsoft.com/office/word/2018/wordml/cex" xmlns:w16cid="http://schemas.microsoft.com/office/word/2016/wordml/cid" xmlns:w16="http://schemas.microsoft.com/office/word/2018/wordml" xmlns:w16sdtdh="http://schemas.microsoft.com/office/word/2020/wordml/sdtdatahash" xmlns:w16se="http://schemas.microsoft.com/office/word/2015/wordml/symex" xmlns:wpg="http://schemas.microsoft.com/office/word/2010/wordprocessingGroup" xmlns:wpi="http://schemas.microsoft.com/office/word/2010/wordprocessingInk" xmlns:wne="http://schemas.microsoft.com/office/word/2006/wordml" xmlns:wps="http://schemas.microsoft.com/office/word/2010/wordprocessingShape" mc:Ignorable="w14 w15 w16se w16cid w16 w16cex w16sdtdh wp14">
   <w:footnote w:type="separator" w:id="-1">
     <w:p>
       <w:pPr>
@@ -609,9 +811,9 @@
 </file>
 
 <file path=word/numbering.xml><?xml version="1.0" encoding="utf-8"?>
-<w:numbering xmlns:wpc="http://schemas.microsoft.com/office/word/2010/wordprocessingCanvas" xmlns:cx="http://schemas.microsoft.com/office/drawing/2014/chartex" xmlns:cx1="http://schemas.microsoft.com/office/drawing/2015/9/8/chartex" xmlns:mc="http://schemas.openxmlformats.org/markup-compatibility/2006" xmlns:o="urn:schemas-microsoft-com:office:office" xmlns:r="http://schemas.openxmlformats.org/officeDocument/2006/relationships" xmlns:m="http://schemas.openxmlformats.org/officeDocument/2006/math" xmlns:v="urn:schemas-microsoft-com:vml" xmlns:wp14="http://schemas.microsoft.com/office/word/2010/wordprocessingDrawing" xmlns:wp="http://schemas.openxmlformats.org/drawingml/2006/wordprocessingDrawing" xmlns:w10="urn:schemas-microsoft-com:office:word" xmlns:w="http://schemas.openxmlformats.org/wordprocessingml/2006/main" xmlns:w14="http://schemas.microsoft.com/office/word/2010/wordml" xmlns:w15="http://schemas.microsoft.com/office/word/2012/wordml" xmlns:w16se="http://schemas.microsoft.com/office/word/2015/wordml/symex" xmlns:wpg="http://schemas.microsoft.com/office/word/2010/wordprocessingGroup" xmlns:wpi="http://schemas.microsoft.com/office/word/2010/wordprocessingInk" xmlns:wne="http://schemas.microsoft.com/office/word/2006/wordml" xmlns:wps="http://schemas.microsoft.com/office/word/2010/wordprocessingShape" mc:Ignorable="w14 w15 w16se wp14">
+<w:numbering xmlns:wpc="http://schemas.microsoft.com/office/word/2010/wordprocessingCanvas" xmlns:cx="http://schemas.microsoft.com/office/drawing/2014/chartex" xmlns:cx1="http://schemas.microsoft.com/office/drawing/2015/9/8/chartex" xmlns:cx2="http://schemas.microsoft.com/office/drawing/2015/10/21/chartex" xmlns:cx3="http://schemas.microsoft.com/office/drawing/2016/5/9/chartex" xmlns:cx4="http://schemas.microsoft.com/office/drawing/2016/5/10/chartex" xmlns:cx5="http://schemas.microsoft.com/office/drawing/2016/5/11/chartex" xmlns:cx6="http://schemas.microsoft.com/office/drawing/2016/5/12/chartex" xmlns:cx7="http://schemas.microsoft.com/office/drawing/2016/5/13/chartex" xmlns:cx8="http://schemas.microsoft.com/office/drawing/2016/5/14/chartex" xmlns:mc="http://schemas.openxmlformats.org/markup-compatibility/2006" xmlns:aink="http://schemas.microsoft.com/office/drawing/2016/ink" xmlns:am3d="http://schemas.microsoft.com/office/drawing/2017/model3d" xmlns:o="urn:schemas-microsoft-com:office:office" xmlns:oel="http://schemas.microsoft.com/office/2019/extlst" xmlns:r="http://schemas.openxmlformats.org/officeDocument/2006/relationships" xmlns:m="http://schemas.openxmlformats.org/officeDocument/2006/math" xmlns:v="urn:schemas-microsoft-com:vml" xmlns:wp14="http://schemas.microsoft.com/office/word/2010/wordprocessingDrawing" xmlns:wp="http://schemas.openxmlformats.org/drawingml/2006/wordprocessingDrawing" xmlns:w10="urn:schemas-microsoft-com:office:word" xmlns:w="http://schemas.openxmlformats.org/wordprocessingml/2006/main" xmlns:w14="http://schemas.microsoft.com/office/word/2010/wordml" xmlns:w15="http://schemas.microsoft.com/office/word/2012/wordml" xmlns:w16cex="http://schemas.microsoft.com/office/word/2018/wordml/cex" xmlns:w16cid="http://schemas.microsoft.com/office/word/2016/wordml/cid" xmlns:w16="http://schemas.microsoft.com/office/word/2018/wordml" xmlns:w16sdtdh="http://schemas.microsoft.com/office/word/2020/wordml/sdtdatahash" xmlns:w16se="http://schemas.microsoft.com/office/word/2015/wordml/symex" xmlns:wpg="http://schemas.microsoft.com/office/word/2010/wordprocessingGroup" xmlns:wpi="http://schemas.microsoft.com/office/word/2010/wordprocessingInk" xmlns:wne="http://schemas.microsoft.com/office/word/2006/wordml" xmlns:wps="http://schemas.microsoft.com/office/word/2010/wordprocessingShape" mc:Ignorable="w14 w15 w16se w16cid w16 w16cex w16sdtdh wp14">
   <w:abstractNum w:abstractNumId="0" w15:restartNumberingAfterBreak="0">
-    <w:nsid w:val="2AE269F8"/>
+    <w:nsid w:val="0B821B27"/>
     <w:multiLevelType w:val="multilevel"/>
     <w:tmpl w:val="360CF598"/>
     <w:lvl w:ilvl="0">
@@ -730,9 +932,9 @@
     </w:lvl>
   </w:abstractNum>
   <w:abstractNum w:abstractNumId="1" w15:restartNumberingAfterBreak="0">
-    <w:nsid w:val="401C3456"/>
+    <w:nsid w:val="2AE269F8"/>
     <w:multiLevelType w:val="multilevel"/>
-    <w:tmpl w:val="0624027E"/>
+    <w:tmpl w:val="360CF598"/>
     <w:lvl w:ilvl="0">
       <w:start w:val="1"/>
       <w:numFmt w:val="decimal"/>
@@ -849,9 +1051,9 @@
     </w:lvl>
   </w:abstractNum>
   <w:abstractNum w:abstractNumId="2" w15:restartNumberingAfterBreak="0">
-    <w:nsid w:val="525C55F5"/>
+    <w:nsid w:val="401C3456"/>
     <w:multiLevelType w:val="multilevel"/>
-    <w:tmpl w:val="E0D6FD7A"/>
+    <w:tmpl w:val="0624027E"/>
     <w:lvl w:ilvl="0">
       <w:start w:val="1"/>
       <w:numFmt w:val="decimal"/>
@@ -968,104 +1170,9 @@
     </w:lvl>
   </w:abstractNum>
   <w:abstractNum w:abstractNumId="3" w15:restartNumberingAfterBreak="0">
-    <w:nsid w:val="6D9C44B5"/>
+    <w:nsid w:val="525C55F5"/>
     <w:multiLevelType w:val="multilevel"/>
-    <w:tmpl w:val="0DD27E9A"/>
-    <w:lvl w:ilvl="0">
-      <w:start w:val="1"/>
-      <w:numFmt w:val="none"/>
-      <w:suff w:val="nothing"/>
-      <w:lvlText w:val=""/>
-      <w:lvlJc w:val="left"/>
-      <w:pPr>
-        <w:ind w:left="0" w:firstLine="0"/>
-      </w:pPr>
-    </w:lvl>
-    <w:lvl w:ilvl="1">
-      <w:start w:val="1"/>
-      <w:numFmt w:val="none"/>
-      <w:suff w:val="nothing"/>
-      <w:lvlText w:val=""/>
-      <w:lvlJc w:val="left"/>
-      <w:pPr>
-        <w:ind w:left="0" w:firstLine="0"/>
-      </w:pPr>
-    </w:lvl>
-    <w:lvl w:ilvl="2">
-      <w:start w:val="1"/>
-      <w:numFmt w:val="none"/>
-      <w:suff w:val="nothing"/>
-      <w:lvlText w:val=""/>
-      <w:lvlJc w:val="left"/>
-      <w:pPr>
-        <w:ind w:left="0" w:firstLine="0"/>
-      </w:pPr>
-    </w:lvl>
-    <w:lvl w:ilvl="3">
-      <w:start w:val="1"/>
-      <w:numFmt w:val="none"/>
-      <w:suff w:val="nothing"/>
-      <w:lvlText w:val=""/>
-      <w:lvlJc w:val="left"/>
-      <w:pPr>
-        <w:ind w:left="0" w:firstLine="0"/>
-      </w:pPr>
-    </w:lvl>
-    <w:lvl w:ilvl="4">
-      <w:start w:val="1"/>
-      <w:numFmt w:val="none"/>
-      <w:suff w:val="nothing"/>
-      <w:lvlText w:val=""/>
-      <w:lvlJc w:val="left"/>
-      <w:pPr>
-        <w:ind w:left="0" w:firstLine="0"/>
-      </w:pPr>
-    </w:lvl>
-    <w:lvl w:ilvl="5">
-      <w:start w:val="1"/>
-      <w:numFmt w:val="none"/>
-      <w:suff w:val="nothing"/>
-      <w:lvlText w:val=""/>
-      <w:lvlJc w:val="left"/>
-      <w:pPr>
-        <w:ind w:left="0" w:firstLine="0"/>
-      </w:pPr>
-    </w:lvl>
-    <w:lvl w:ilvl="6">
-      <w:start w:val="1"/>
-      <w:numFmt w:val="none"/>
-      <w:suff w:val="nothing"/>
-      <w:lvlText w:val=""/>
-      <w:lvlJc w:val="left"/>
-      <w:pPr>
-        <w:ind w:left="0" w:firstLine="0"/>
-      </w:pPr>
-    </w:lvl>
-    <w:lvl w:ilvl="7">
-      <w:start w:val="1"/>
-      <w:numFmt w:val="none"/>
-      <w:suff w:val="nothing"/>
-      <w:lvlText w:val=""/>
-      <w:lvlJc w:val="left"/>
-      <w:pPr>
-        <w:ind w:left="0" w:firstLine="0"/>
-      </w:pPr>
-    </w:lvl>
-    <w:lvl w:ilvl="8">
-      <w:start w:val="1"/>
-      <w:numFmt w:val="none"/>
-      <w:suff w:val="nothing"/>
-      <w:lvlText w:val=""/>
-      <w:lvlJc w:val="left"/>
-      <w:pPr>
-        <w:ind w:left="0" w:firstLine="0"/>
-      </w:pPr>
-    </w:lvl>
-  </w:abstractNum>
-  <w:abstractNum w:abstractNumId="4" w15:restartNumberingAfterBreak="0">
-    <w:nsid w:val="77D572D8"/>
-    <w:multiLevelType w:val="multilevel"/>
-    <w:tmpl w:val="2784573E"/>
+    <w:tmpl w:val="E0D6FD7A"/>
     <w:lvl w:ilvl="0">
       <w:start w:val="1"/>
       <w:numFmt w:val="decimal"/>
@@ -1181,26 +1288,365 @@
       </w:rPr>
     </w:lvl>
   </w:abstractNum>
-  <w:num w:numId="1">
+  <w:abstractNum w:abstractNumId="4" w15:restartNumberingAfterBreak="0">
+    <w:nsid w:val="6D9C44B5"/>
+    <w:multiLevelType w:val="multilevel"/>
+    <w:tmpl w:val="0DD27E9A"/>
+    <w:lvl w:ilvl="0">
+      <w:start w:val="1"/>
+      <w:numFmt w:val="none"/>
+      <w:suff w:val="nothing"/>
+      <w:lvlText w:val=""/>
+      <w:lvlJc w:val="left"/>
+      <w:pPr>
+        <w:ind w:left="0" w:firstLine="0"/>
+      </w:pPr>
+    </w:lvl>
+    <w:lvl w:ilvl="1">
+      <w:start w:val="1"/>
+      <w:numFmt w:val="none"/>
+      <w:suff w:val="nothing"/>
+      <w:lvlText w:val=""/>
+      <w:lvlJc w:val="left"/>
+      <w:pPr>
+        <w:ind w:left="0" w:firstLine="0"/>
+      </w:pPr>
+    </w:lvl>
+    <w:lvl w:ilvl="2">
+      <w:start w:val="1"/>
+      <w:numFmt w:val="none"/>
+      <w:suff w:val="nothing"/>
+      <w:lvlText w:val=""/>
+      <w:lvlJc w:val="left"/>
+      <w:pPr>
+        <w:ind w:left="0" w:firstLine="0"/>
+      </w:pPr>
+    </w:lvl>
+    <w:lvl w:ilvl="3">
+      <w:start w:val="1"/>
+      <w:numFmt w:val="none"/>
+      <w:suff w:val="nothing"/>
+      <w:lvlText w:val=""/>
+      <w:lvlJc w:val="left"/>
+      <w:pPr>
+        <w:ind w:left="0" w:firstLine="0"/>
+      </w:pPr>
+    </w:lvl>
+    <w:lvl w:ilvl="4">
+      <w:start w:val="1"/>
+      <w:numFmt w:val="none"/>
+      <w:suff w:val="nothing"/>
+      <w:lvlText w:val=""/>
+      <w:lvlJc w:val="left"/>
+      <w:pPr>
+        <w:ind w:left="0" w:firstLine="0"/>
+      </w:pPr>
+    </w:lvl>
+    <w:lvl w:ilvl="5">
+      <w:start w:val="1"/>
+      <w:numFmt w:val="none"/>
+      <w:suff w:val="nothing"/>
+      <w:lvlText w:val=""/>
+      <w:lvlJc w:val="left"/>
+      <w:pPr>
+        <w:ind w:left="0" w:firstLine="0"/>
+      </w:pPr>
+    </w:lvl>
+    <w:lvl w:ilvl="6">
+      <w:start w:val="1"/>
+      <w:numFmt w:val="none"/>
+      <w:suff w:val="nothing"/>
+      <w:lvlText w:val=""/>
+      <w:lvlJc w:val="left"/>
+      <w:pPr>
+        <w:ind w:left="0" w:firstLine="0"/>
+      </w:pPr>
+    </w:lvl>
+    <w:lvl w:ilvl="7">
+      <w:start w:val="1"/>
+      <w:numFmt w:val="none"/>
+      <w:suff w:val="nothing"/>
+      <w:lvlText w:val=""/>
+      <w:lvlJc w:val="left"/>
+      <w:pPr>
+        <w:ind w:left="0" w:firstLine="0"/>
+      </w:pPr>
+    </w:lvl>
+    <w:lvl w:ilvl="8">
+      <w:start w:val="1"/>
+      <w:numFmt w:val="none"/>
+      <w:suff w:val="nothing"/>
+      <w:lvlText w:val=""/>
+      <w:lvlJc w:val="left"/>
+      <w:pPr>
+        <w:ind w:left="0" w:firstLine="0"/>
+      </w:pPr>
+    </w:lvl>
+  </w:abstractNum>
+  <w:abstractNum w:abstractNumId="5" w15:restartNumberingAfterBreak="0">
+    <w:nsid w:val="73B94282"/>
+    <w:multiLevelType w:val="multilevel"/>
+    <w:tmpl w:val="360CF598"/>
+    <w:lvl w:ilvl="0">
+      <w:start w:val="1"/>
+      <w:numFmt w:val="decimal"/>
+      <w:lvlText w:val="%1."/>
+      <w:lvlJc w:val="left"/>
+      <w:pPr>
+        <w:ind w:left="360" w:hanging="360"/>
+      </w:pPr>
+      <w:rPr>
+        <w:b/>
+        <w:bCs w:val="0"/>
+        <w:i w:val="0"/>
+        <w:color w:val="000000"/>
+        <w:sz w:val="20"/>
+        <w:u w:val="none"/>
+      </w:rPr>
+    </w:lvl>
+    <w:lvl w:ilvl="1">
+      <w:start w:val="1"/>
+      <w:numFmt w:val="bullet"/>
+      <w:lvlText w:val=""/>
+      <w:lvlJc w:val="left"/>
+      <w:pPr>
+        <w:ind w:left="1440" w:hanging="360"/>
+      </w:pPr>
+      <w:rPr>
+        <w:rFonts w:ascii="Wingdings 2" w:hAnsi="Wingdings 2" w:cs="Wingdings 2" w:hint="default"/>
+        <w:u w:val="none"/>
+      </w:rPr>
+    </w:lvl>
+    <w:lvl w:ilvl="2">
+      <w:start w:val="1"/>
+      <w:numFmt w:val="lowerRoman"/>
+      <w:lvlText w:val="%3."/>
+      <w:lvlJc w:val="right"/>
+      <w:pPr>
+        <w:ind w:left="2160" w:hanging="360"/>
+      </w:pPr>
+      <w:rPr>
+        <w:u w:val="none"/>
+      </w:rPr>
+    </w:lvl>
+    <w:lvl w:ilvl="3">
+      <w:start w:val="1"/>
+      <w:numFmt w:val="decimal"/>
+      <w:lvlText w:val="%4."/>
+      <w:lvlJc w:val="left"/>
+      <w:pPr>
+        <w:ind w:left="2880" w:hanging="360"/>
+      </w:pPr>
+      <w:rPr>
+        <w:u w:val="none"/>
+      </w:rPr>
+    </w:lvl>
+    <w:lvl w:ilvl="4">
+      <w:start w:val="1"/>
+      <w:numFmt w:val="lowerLetter"/>
+      <w:lvlText w:val="%5."/>
+      <w:lvlJc w:val="left"/>
+      <w:pPr>
+        <w:ind w:left="3600" w:hanging="360"/>
+      </w:pPr>
+      <w:rPr>
+        <w:u w:val="none"/>
+      </w:rPr>
+    </w:lvl>
+    <w:lvl w:ilvl="5">
+      <w:start w:val="1"/>
+      <w:numFmt w:val="lowerRoman"/>
+      <w:lvlText w:val="%6."/>
+      <w:lvlJc w:val="right"/>
+      <w:pPr>
+        <w:ind w:left="4320" w:hanging="360"/>
+      </w:pPr>
+      <w:rPr>
+        <w:u w:val="none"/>
+      </w:rPr>
+    </w:lvl>
+    <w:lvl w:ilvl="6">
+      <w:start w:val="1"/>
+      <w:numFmt w:val="decimal"/>
+      <w:lvlText w:val="%7."/>
+      <w:lvlJc w:val="left"/>
+      <w:pPr>
+        <w:ind w:left="5040" w:hanging="360"/>
+      </w:pPr>
+      <w:rPr>
+        <w:u w:val="none"/>
+      </w:rPr>
+    </w:lvl>
+    <w:lvl w:ilvl="7">
+      <w:start w:val="1"/>
+      <w:numFmt w:val="lowerLetter"/>
+      <w:lvlText w:val="%8."/>
+      <w:lvlJc w:val="left"/>
+      <w:pPr>
+        <w:ind w:left="5760" w:hanging="360"/>
+      </w:pPr>
+      <w:rPr>
+        <w:u w:val="none"/>
+      </w:rPr>
+    </w:lvl>
+    <w:lvl w:ilvl="8">
+      <w:start w:val="1"/>
+      <w:numFmt w:val="lowerRoman"/>
+      <w:lvlText w:val="%9."/>
+      <w:lvlJc w:val="right"/>
+      <w:pPr>
+        <w:ind w:left="6480" w:hanging="360"/>
+      </w:pPr>
+      <w:rPr>
+        <w:u w:val="none"/>
+      </w:rPr>
+    </w:lvl>
+  </w:abstractNum>
+  <w:abstractNum w:abstractNumId="6" w15:restartNumberingAfterBreak="0">
+    <w:nsid w:val="77D572D8"/>
+    <w:multiLevelType w:val="multilevel"/>
+    <w:tmpl w:val="2784573E"/>
+    <w:lvl w:ilvl="0">
+      <w:start w:val="1"/>
+      <w:numFmt w:val="decimal"/>
+      <w:lvlText w:val="%1."/>
+      <w:lvlJc w:val="left"/>
+      <w:pPr>
+        <w:ind w:left="360" w:hanging="360"/>
+      </w:pPr>
+      <w:rPr>
+        <w:b/>
+        <w:bCs w:val="0"/>
+        <w:i w:val="0"/>
+        <w:color w:val="000000"/>
+        <w:sz w:val="20"/>
+        <w:u w:val="none"/>
+      </w:rPr>
+    </w:lvl>
+    <w:lvl w:ilvl="1">
+      <w:start w:val="1"/>
+      <w:numFmt w:val="bullet"/>
+      <w:lvlText w:val=""/>
+      <w:lvlJc w:val="left"/>
+      <w:pPr>
+        <w:ind w:left="1440" w:hanging="360"/>
+      </w:pPr>
+      <w:rPr>
+        <w:rFonts w:ascii="Wingdings 2" w:hAnsi="Wingdings 2" w:cs="Wingdings 2" w:hint="default"/>
+        <w:u w:val="none"/>
+      </w:rPr>
+    </w:lvl>
+    <w:lvl w:ilvl="2">
+      <w:start w:val="1"/>
+      <w:numFmt w:val="lowerRoman"/>
+      <w:lvlText w:val="%3."/>
+      <w:lvlJc w:val="right"/>
+      <w:pPr>
+        <w:ind w:left="2160" w:hanging="360"/>
+      </w:pPr>
+      <w:rPr>
+        <w:u w:val="none"/>
+      </w:rPr>
+    </w:lvl>
+    <w:lvl w:ilvl="3">
+      <w:start w:val="1"/>
+      <w:numFmt w:val="decimal"/>
+      <w:lvlText w:val="%4."/>
+      <w:lvlJc w:val="left"/>
+      <w:pPr>
+        <w:ind w:left="2880" w:hanging="360"/>
+      </w:pPr>
+      <w:rPr>
+        <w:u w:val="none"/>
+      </w:rPr>
+    </w:lvl>
+    <w:lvl w:ilvl="4">
+      <w:start w:val="1"/>
+      <w:numFmt w:val="lowerLetter"/>
+      <w:lvlText w:val="%5."/>
+      <w:lvlJc w:val="left"/>
+      <w:pPr>
+        <w:ind w:left="3600" w:hanging="360"/>
+      </w:pPr>
+      <w:rPr>
+        <w:u w:val="none"/>
+      </w:rPr>
+    </w:lvl>
+    <w:lvl w:ilvl="5">
+      <w:start w:val="1"/>
+      <w:numFmt w:val="lowerRoman"/>
+      <w:lvlText w:val="%6."/>
+      <w:lvlJc w:val="right"/>
+      <w:pPr>
+        <w:ind w:left="4320" w:hanging="360"/>
+      </w:pPr>
+      <w:rPr>
+        <w:u w:val="none"/>
+      </w:rPr>
+    </w:lvl>
+    <w:lvl w:ilvl="6">
+      <w:start w:val="1"/>
+      <w:numFmt w:val="decimal"/>
+      <w:lvlText w:val="%7."/>
+      <w:lvlJc w:val="left"/>
+      <w:pPr>
+        <w:ind w:left="5040" w:hanging="360"/>
+      </w:pPr>
+      <w:rPr>
+        <w:u w:val="none"/>
+      </w:rPr>
+    </w:lvl>
+    <w:lvl w:ilvl="7">
+      <w:start w:val="1"/>
+      <w:numFmt w:val="lowerLetter"/>
+      <w:lvlText w:val="%8."/>
+      <w:lvlJc w:val="left"/>
+      <w:pPr>
+        <w:ind w:left="5760" w:hanging="360"/>
+      </w:pPr>
+      <w:rPr>
+        <w:u w:val="none"/>
+      </w:rPr>
+    </w:lvl>
+    <w:lvl w:ilvl="8">
+      <w:start w:val="1"/>
+      <w:numFmt w:val="lowerRoman"/>
+      <w:lvlText w:val="%9."/>
+      <w:lvlJc w:val="right"/>
+      <w:pPr>
+        <w:ind w:left="6480" w:hanging="360"/>
+      </w:pPr>
+      <w:rPr>
+        <w:u w:val="none"/>
+      </w:rPr>
+    </w:lvl>
+  </w:abstractNum>
+  <w:num w:numId="1" w16cid:durableId="1600597579">
+    <w:abstractNumId w:val="3"/>
+  </w:num>
+  <w:num w:numId="2" w16cid:durableId="1916157726">
+    <w:abstractNumId w:val="6"/>
+  </w:num>
+  <w:num w:numId="3" w16cid:durableId="406927293">
+    <w:abstractNumId w:val="1"/>
+  </w:num>
+  <w:num w:numId="4" w16cid:durableId="1716468318">
     <w:abstractNumId w:val="2"/>
   </w:num>
-  <w:num w:numId="2">
+  <w:num w:numId="5" w16cid:durableId="1209101171">
     <w:abstractNumId w:val="4"/>
   </w:num>
-  <w:num w:numId="3">
+  <w:num w:numId="6" w16cid:durableId="928662725">
+    <w:abstractNumId w:val="5"/>
+  </w:num>
+  <w:num w:numId="7" w16cid:durableId="1330135931">
     <w:abstractNumId w:val="0"/>
-  </w:num>
-  <w:num w:numId="4">
-    <w:abstractNumId w:val="1"/>
-  </w:num>
-  <w:num w:numId="5">
-    <w:abstractNumId w:val="3"/>
   </w:num>
 </w:numbering>
 </file>
 
 <file path=word/styles.xml><?xml version="1.0" encoding="utf-8"?>
-<w:styles xmlns:mc="http://schemas.openxmlformats.org/markup-compatibility/2006" xmlns:r="http://schemas.openxmlformats.org/officeDocument/2006/relationships" xmlns:w="http://schemas.openxmlformats.org/wordprocessingml/2006/main" xmlns:w14="http://schemas.microsoft.com/office/word/2010/wordml" xmlns:w15="http://schemas.microsoft.com/office/word/2012/wordml" xmlns:w16se="http://schemas.microsoft.com/office/word/2015/wordml/symex" mc:Ignorable="w14 w15 w16se">
+<w:styles xmlns:mc="http://schemas.openxmlformats.org/markup-compatibility/2006" xmlns:r="http://schemas.openxmlformats.org/officeDocument/2006/relationships" xmlns:w="http://schemas.openxmlformats.org/wordprocessingml/2006/main" xmlns:w14="http://schemas.microsoft.com/office/word/2010/wordml" xmlns:w15="http://schemas.microsoft.com/office/word/2012/wordml" xmlns:w16cex="http://schemas.microsoft.com/office/word/2018/wordml/cex" xmlns:w16cid="http://schemas.microsoft.com/office/word/2016/wordml/cid" xmlns:w16="http://schemas.microsoft.com/office/word/2018/wordml" xmlns:w16sdtdh="http://schemas.microsoft.com/office/word/2020/wordml/sdtdatahash" xmlns:w16se="http://schemas.microsoft.com/office/word/2015/wordml/symex" mc:Ignorable="w14 w15 w16se w16cid w16 w16cex w16sdtdh">
   <w:docDefaults>
     <w:rPrDefault>
       <w:rPr>
@@ -1211,7 +1657,7 @@
     </w:rPrDefault>
     <w:pPrDefault/>
   </w:docDefaults>
-  <w:latentStyles w:defLockedState="0" w:defUIPriority="99" w:defSemiHidden="0" w:defUnhideWhenUsed="0" w:defQFormat="0" w:count="371">
+  <w:latentStyles w:defLockedState="0" w:defUIPriority="99" w:defSemiHidden="0" w:defUnhideWhenUsed="0" w:defQFormat="0" w:count="376">
     <w:lsdException w:name="Normal" w:uiPriority="0" w:qFormat="1"/>
     <w:lsdException w:name="heading 1" w:uiPriority="9" w:qFormat="1"/>
     <w:lsdException w:name="heading 2" w:semiHidden="1" w:uiPriority="9" w:unhideWhenUsed="1" w:qFormat="1"/>
@@ -1317,7 +1763,6 @@
     <w:lsdException w:name="HTML Sample" w:semiHidden="1" w:unhideWhenUsed="1"/>
     <w:lsdException w:name="HTML Typewriter" w:semiHidden="1" w:unhideWhenUsed="1"/>
     <w:lsdException w:name="HTML Variable" w:semiHidden="1" w:unhideWhenUsed="1"/>
-    <w:lsdException w:name="Normal Table" w:semiHidden="1" w:unhideWhenUsed="1"/>
     <w:lsdException w:name="annotation subject" w:semiHidden="1" w:unhideWhenUsed="1"/>
     <w:lsdException w:name="No List" w:semiHidden="1" w:unhideWhenUsed="1"/>
     <w:lsdException w:name="Outline List 1" w:semiHidden="1" w:unhideWhenUsed="1"/>
@@ -1360,11 +1805,8 @@
     <w:lsdException w:name="Table Contemporary" w:semiHidden="1" w:unhideWhenUsed="1"/>
     <w:lsdException w:name="Table Elegant" w:semiHidden="1" w:unhideWhenUsed="1"/>
     <w:lsdException w:name="Table Professional" w:semiHidden="1" w:unhideWhenUsed="1"/>
-    <w:lsdException w:name="Table Subtle 1" w:semiHidden="1" w:unhideWhenUsed="1"/>
     <w:lsdException w:name="Table Subtle 2" w:semiHidden="1" w:unhideWhenUsed="1"/>
     <w:lsdException w:name="Table Web 1" w:semiHidden="1" w:unhideWhenUsed="1"/>
-    <w:lsdException w:name="Table Web 2" w:semiHidden="1" w:unhideWhenUsed="1"/>
-    <w:lsdException w:name="Table Web 3" w:semiHidden="1" w:unhideWhenUsed="1"/>
     <w:lsdException w:name="Balloon Text" w:semiHidden="1" w:unhideWhenUsed="1"/>
     <w:lsdException w:name="Table Grid" w:uiPriority="39"/>
     <w:lsdException w:name="Table Theme" w:semiHidden="1" w:unhideWhenUsed="1"/>
@@ -1583,6 +2025,11 @@
     <w:lsdException w:name="List Table 5 Dark Accent 6" w:uiPriority="50"/>
     <w:lsdException w:name="List Table 6 Colorful Accent 6" w:uiPriority="51"/>
     <w:lsdException w:name="List Table 7 Colorful Accent 6" w:uiPriority="52"/>
+    <w:lsdException w:name="Mention" w:semiHidden="1" w:unhideWhenUsed="1"/>
+    <w:lsdException w:name="Smart Hyperlink" w:semiHidden="1" w:unhideWhenUsed="1"/>
+    <w:lsdException w:name="Hashtag" w:semiHidden="1" w:unhideWhenUsed="1"/>
+    <w:lsdException w:name="Unresolved Mention" w:semiHidden="1" w:unhideWhenUsed="1"/>
+    <w:lsdException w:name="Smart Link" w:semiHidden="1" w:unhideWhenUsed="1"/>
   </w:latentStyles>
   <w:style w:type="paragraph" w:default="1" w:styleId="Normal">
     <w:name w:val="Normal"/>
@@ -2483,6 +2930,41 @@
         <w:insideV w:val="single" w:sz="4" w:space="0" w:color="auto"/>
       </w:tblBorders>
     </w:tblPr>
+  </w:style>
+  <w:style w:type="character" w:styleId="Hyperlink">
+    <w:name w:val="Hyperlink"/>
+    <w:basedOn w:val="DefaultParagraphFont"/>
+    <w:uiPriority w:val="99"/>
+    <w:unhideWhenUsed/>
+    <w:rsid w:val="00614FAD"/>
+    <w:rPr>
+      <w:color w:val="F49100" w:themeColor="hyperlink"/>
+      <w:u w:val="single"/>
+    </w:rPr>
+  </w:style>
+  <w:style w:type="character" w:styleId="UnresolvedMention">
+    <w:name w:val="Unresolved Mention"/>
+    <w:basedOn w:val="DefaultParagraphFont"/>
+    <w:uiPriority w:val="99"/>
+    <w:semiHidden/>
+    <w:unhideWhenUsed/>
+    <w:rsid w:val="00614FAD"/>
+    <w:rPr>
+      <w:color w:val="605E5C"/>
+      <w:shd w:val="clear" w:color="auto" w:fill="E1DFDD"/>
+    </w:rPr>
+  </w:style>
+  <w:style w:type="character" w:styleId="FollowedHyperlink">
+    <w:name w:val="FollowedHyperlink"/>
+    <w:basedOn w:val="DefaultParagraphFont"/>
+    <w:uiPriority w:val="99"/>
+    <w:semiHidden/>
+    <w:unhideWhenUsed/>
+    <w:rsid w:val="00614FAD"/>
+    <w:rPr>
+      <w:color w:val="85DFD0" w:themeColor="followedHyperlink"/>
+      <w:u w:val="single"/>
+    </w:rPr>
   </w:style>
 </w:styles>
 </file>

</xml_diff>